<commit_message>
Add code Week 6
</commit_message>
<xml_diff>
--- a/Week_5/6_Looping_NguyenTanTai_21116611.docx
+++ b/Week_5/6_Looping_NguyenTanTai_21116611.docx
@@ -7636,6 +7636,7 @@
         <w:t>#define ENTER 10</w:t>
       </w:r>
     </w:p>
+    <w:p/>
     <w:p>
       <w:proofErr w:type="spellStart"/>
       <w:proofErr w:type="gramStart"/>
@@ -7645,7 +7646,7 @@
       <w:proofErr w:type="spellEnd"/>
       <w:proofErr w:type="gramEnd"/>
       <w:r>
-        <w:t xml:space="preserve"> main(){</w:t>
+        <w:t xml:space="preserve"> main (){</w:t>
       </w:r>
     </w:p>
     <w:p>
@@ -7664,19 +7665,27 @@
       </w:r>
       <w:proofErr w:type="spellStart"/>
       <w:r>
-        <w:t>SLso</w:t>
-      </w:r>
-      <w:proofErr w:type="spellEnd"/>
-      <w:r>
-        <w:t xml:space="preserve">=0, </w:t>
-      </w:r>
-      <w:proofErr w:type="spellStart"/>
-      <w:r>
-        <w:t>SLchu</w:t>
-      </w:r>
-      <w:proofErr w:type="spellEnd"/>
-      <w:r>
-        <w:t>=0,Slkhac=0;</w:t>
+        <w:t>noDigits</w:t>
+      </w:r>
+      <w:proofErr w:type="spellEnd"/>
+      <w:r>
+        <w:t xml:space="preserve"> = 0, </w:t>
+      </w:r>
+      <w:proofErr w:type="spellStart"/>
+      <w:r>
+        <w:t>noLeter</w:t>
+      </w:r>
+      <w:proofErr w:type="spellEnd"/>
+      <w:r>
+        <w:t xml:space="preserve"> = 0, </w:t>
+      </w:r>
+      <w:proofErr w:type="spellStart"/>
+      <w:r>
+        <w:t>noOther</w:t>
+      </w:r>
+      <w:proofErr w:type="spellEnd"/>
+      <w:r>
+        <w:t>=0;</w:t>
       </w:r>
     </w:p>
     <w:p>
@@ -7689,7 +7698,7 @@
       </w:r>
       <w:proofErr w:type="gramEnd"/>
       <w:r>
-        <w:t xml:space="preserve"> c;</w:t>
+        <w:t xml:space="preserve"> c =0;</w:t>
       </w:r>
     </w:p>
     <w:p>
@@ -7713,9 +7722,12 @@
       </w:r>
       <w:proofErr w:type="gramStart"/>
       <w:r>
-        <w:t>do{</w:t>
+        <w:t>while</w:t>
       </w:r>
       <w:proofErr w:type="gramEnd"/>
+      <w:r>
+        <w:t xml:space="preserve"> (c!=ENTER){</w:t>
+      </w:r>
     </w:p>
     <w:p>
       <w:r>
@@ -7727,6 +7739,32 @@
       <w:proofErr w:type="spellStart"/>
       <w:proofErr w:type="gramStart"/>
       <w:r>
+        <w:t>fflush</w:t>
+      </w:r>
+      <w:proofErr w:type="spellEnd"/>
+      <w:r>
+        <w:t>(</w:t>
+      </w:r>
+      <w:proofErr w:type="spellStart"/>
+      <w:proofErr w:type="gramEnd"/>
+      <w:r>
+        <w:t>stdin</w:t>
+      </w:r>
+      <w:proofErr w:type="spellEnd"/>
+      <w:r>
+        <w:t>);</w:t>
+      </w:r>
+    </w:p>
+    <w:p>
+      <w:r>
+        <w:tab/>
+      </w:r>
+      <w:r>
+        <w:tab/>
+      </w:r>
+      <w:proofErr w:type="spellStart"/>
+      <w:proofErr w:type="gramStart"/>
+      <w:r>
         <w:t>scanf</w:t>
       </w:r>
       <w:proofErr w:type="spellEnd"/>
@@ -7755,28 +7793,30 @@
       </w:r>
       <w:proofErr w:type="gramStart"/>
       <w:r>
-        <w:t>if(</w:t>
+        <w:t>if</w:t>
       </w:r>
       <w:proofErr w:type="gramEnd"/>
       <w:r>
-        <w:t>c&gt;='0'&amp;&amp; c&lt;='9'){</w:t>
-      </w:r>
-    </w:p>
-    <w:p>
-      <w:r>
-        <w:tab/>
-      </w:r>
-      <w:r>
-        <w:tab/>
-      </w:r>
-      <w:r>
-        <w:tab/>
-      </w:r>
-      <w:proofErr w:type="spellStart"/>
-      <w:r>
-        <w:t>SLso</w:t>
-      </w:r>
-      <w:proofErr w:type="spellEnd"/>
+        <w:t xml:space="preserve"> (c &gt;= '0' &amp;&amp; c&lt;='9'){</w:t>
+      </w:r>
+    </w:p>
+    <w:p>
+      <w:r>
+        <w:tab/>
+      </w:r>
+      <w:r>
+        <w:tab/>
+      </w:r>
+      <w:r>
+        <w:tab/>
+      </w:r>
+      <w:proofErr w:type="spellStart"/>
+      <w:proofErr w:type="gramStart"/>
+      <w:r>
+        <w:t>noDigits</w:t>
+      </w:r>
+      <w:proofErr w:type="spellEnd"/>
+      <w:proofErr w:type="gramEnd"/>
       <w:r>
         <w:t>++;</w:t>
       </w:r>
@@ -7817,10 +7857,12 @@
         <w:tab/>
       </w:r>
       <w:proofErr w:type="spellStart"/>
-      <w:r>
-        <w:t>SLchu</w:t>
-      </w:r>
-      <w:proofErr w:type="spellEnd"/>
+      <w:proofErr w:type="gramStart"/>
+      <w:r>
+        <w:t>noLeter</w:t>
+      </w:r>
+      <w:proofErr w:type="spellEnd"/>
+      <w:proofErr w:type="gramEnd"/>
       <w:r>
         <w:t>++;</w:t>
       </w:r>
@@ -7858,10 +7900,12 @@
         <w:tab/>
       </w:r>
       <w:proofErr w:type="spellStart"/>
-      <w:r>
-        <w:t>Slkhac</w:t>
-      </w:r>
-      <w:proofErr w:type="spellEnd"/>
+      <w:proofErr w:type="gramStart"/>
+      <w:r>
+        <w:t>noOther</w:t>
+      </w:r>
+      <w:proofErr w:type="spellEnd"/>
+      <w:proofErr w:type="gramEnd"/>
       <w:r>
         <w:t>++;</w:t>
       </w:r>
@@ -7882,33 +7926,17 @@
       </w:r>
     </w:p>
     <w:p>
-      <w:r>
-        <w:tab/>
-      </w:r>
+      <w:proofErr w:type="spellStart"/>
       <w:proofErr w:type="gramStart"/>
       <w:r>
-        <w:t>while</w:t>
+        <w:t>printf</w:t>
+      </w:r>
+      <w:proofErr w:type="spellEnd"/>
+      <w:r>
+        <w:t>(</w:t>
       </w:r>
       <w:proofErr w:type="gramEnd"/>
       <w:r>
-        <w:t xml:space="preserve"> (c!=ENTER);</w:t>
-      </w:r>
-    </w:p>
-    <w:p>
-      <w:r>
-        <w:tab/>
-      </w:r>
-      <w:proofErr w:type="spellStart"/>
-      <w:proofErr w:type="gramStart"/>
-      <w:r>
-        <w:t>printf</w:t>
-      </w:r>
-      <w:proofErr w:type="spellEnd"/>
-      <w:r>
-        <w:t>(</w:t>
-      </w:r>
-      <w:proofErr w:type="gramEnd"/>
-      <w:r>
         <w:t xml:space="preserve">"So </w:t>
       </w:r>
       <w:proofErr w:type="spellStart"/>
@@ -7985,7 +8013,7 @@
       </w:r>
       <w:proofErr w:type="spellStart"/>
       <w:r>
-        <w:t>SLchu,SLso,Slkhac</w:t>
+        <w:t>noDigits,noLeter,noOther</w:t>
       </w:r>
       <w:proofErr w:type="spellEnd"/>
       <w:r>
@@ -8009,10 +8037,10 @@
         </w:rPr>
         <w:lastRenderedPageBreak/>
         <w:drawing>
-          <wp:inline distT="0" distB="0" distL="0" distR="0" wp14:anchorId="051770DF" wp14:editId="2C7E068D">
+          <wp:inline distT="0" distB="0" distL="0" distR="0" wp14:anchorId="18F8D670" wp14:editId="4B1FE3E0">
             <wp:extent cx="5943600" cy="3343275"/>
             <wp:effectExtent l="0" t="0" r="0" b="9525"/>
-            <wp:docPr id="9" name="Picture 9"/>
+            <wp:docPr id="11" name="Picture 11"/>
             <wp:cNvGraphicFramePr>
               <a:graphicFrameLocks xmlns:a="http://schemas.openxmlformats.org/drawingml/2006/main" noChangeAspect="1"/>
             </wp:cNvGraphicFramePr>
@@ -9763,6 +9791,32 @@
       <w:proofErr w:type="spellStart"/>
       <w:proofErr w:type="gramStart"/>
       <w:r>
+        <w:t>fflush</w:t>
+      </w:r>
+      <w:proofErr w:type="spellEnd"/>
+      <w:r>
+        <w:t>(</w:t>
+      </w:r>
+      <w:proofErr w:type="spellStart"/>
+      <w:proofErr w:type="gramEnd"/>
+      <w:r>
+        <w:t>stdin</w:t>
+      </w:r>
+      <w:proofErr w:type="spellEnd"/>
+      <w:r>
+        <w:t>);</w:t>
+      </w:r>
+    </w:p>
+    <w:p>
+      <w:r>
+        <w:tab/>
+      </w:r>
+      <w:r>
+        <w:tab/>
+      </w:r>
+      <w:proofErr w:type="spellStart"/>
+      <w:proofErr w:type="gramStart"/>
+      <w:r>
         <w:t>scanf</w:t>
       </w:r>
       <w:proofErr w:type="spellEnd"/>
@@ -9788,7 +9842,14 @@
       </w:r>
       <w:r>
         <w:tab/>
-        <w:t xml:space="preserve">C = </w:t>
+      </w:r>
+      <w:proofErr w:type="gramStart"/>
+      <w:r>
+        <w:t>if(</w:t>
+      </w:r>
+      <w:proofErr w:type="gramEnd"/>
+      <w:r>
+        <w:tab/>
       </w:r>
       <w:proofErr w:type="spellStart"/>
       <w:r>
@@ -9796,10 +9857,24 @@
       </w:r>
       <w:proofErr w:type="spellEnd"/>
       <w:r>
-        <w:t>(c);</w:t>
-      </w:r>
-    </w:p>
-    <w:p>
+        <w:t xml:space="preserve">(c)&gt;='A'&amp;&amp; </w:t>
+      </w:r>
+      <w:r>
+        <w:tab/>
+      </w:r>
+      <w:proofErr w:type="spellStart"/>
+      <w:r>
+        <w:t>toupper</w:t>
+      </w:r>
+      <w:proofErr w:type="spellEnd"/>
+      <w:r>
+        <w:t>(c)&lt;='Z'){</w:t>
+      </w:r>
+    </w:p>
+    <w:p>
+      <w:r>
+        <w:tab/>
+      </w:r>
       <w:r>
         <w:tab/>
       </w:r>
@@ -9808,14 +9883,34 @@
       </w:r>
       <w:proofErr w:type="gramStart"/>
       <w:r>
-        <w:t>if(</w:t>
-      </w:r>
+        <w:t>switch(</w:t>
+      </w:r>
+      <w:proofErr w:type="spellStart"/>
       <w:proofErr w:type="gramEnd"/>
       <w:r>
-        <w:t>C&gt;='A'&amp;&amp; C&lt;='Z'){</w:t>
-      </w:r>
-    </w:p>
-    <w:p>
+        <w:t>toupper</w:t>
+      </w:r>
+      <w:proofErr w:type="spellEnd"/>
+      <w:r>
+        <w:t>(c))</w:t>
+      </w:r>
+    </w:p>
+    <w:p>
+      <w:r>
+        <w:tab/>
+      </w:r>
+      <w:r>
+        <w:tab/>
+      </w:r>
+      <w:r>
+        <w:tab/>
+        <w:t>{</w:t>
+      </w:r>
+    </w:p>
+    <w:p>
+      <w:r>
+        <w:tab/>
+      </w:r>
       <w:r>
         <w:tab/>
       </w:r>
@@ -9827,11 +9922,11 @@
       </w:r>
       <w:proofErr w:type="gramStart"/>
       <w:r>
-        <w:t>switch(</w:t>
+        <w:t>case</w:t>
       </w:r>
       <w:proofErr w:type="gramEnd"/>
       <w:r>
-        <w:t>C){</w:t>
+        <w:t xml:space="preserve"> 'A':</w:t>
       </w:r>
     </w:p>
     <w:p>
@@ -9853,7 +9948,7 @@
       </w:r>
       <w:proofErr w:type="gramEnd"/>
       <w:r>
-        <w:t xml:space="preserve"> 'A':</w:t>
+        <w:t xml:space="preserve"> 'E':</w:t>
       </w:r>
     </w:p>
     <w:p>
@@ -9875,7 +9970,7 @@
       </w:r>
       <w:proofErr w:type="gramEnd"/>
       <w:r>
-        <w:t xml:space="preserve"> 'E':</w:t>
+        <w:t xml:space="preserve"> 'I':</w:t>
       </w:r>
     </w:p>
     <w:p>
@@ -9897,7 +9992,7 @@
       </w:r>
       <w:proofErr w:type="gramEnd"/>
       <w:r>
-        <w:t xml:space="preserve"> 'I':</w:t>
+        <w:t xml:space="preserve"> 'O':</w:t>
       </w:r>
     </w:p>
     <w:p>
@@ -9919,10 +10014,69 @@
       </w:r>
       <w:proofErr w:type="gramEnd"/>
       <w:r>
-        <w:t xml:space="preserve"> 'O':</w:t>
-      </w:r>
-    </w:p>
-    <w:p>
+        <w:t xml:space="preserve"> 'U':{</w:t>
+      </w:r>
+    </w:p>
+    <w:p>
+      <w:r>
+        <w:tab/>
+      </w:r>
+      <w:r>
+        <w:tab/>
+      </w:r>
+      <w:r>
+        <w:tab/>
+      </w:r>
+      <w:r>
+        <w:tab/>
+      </w:r>
+      <w:r>
+        <w:tab/>
+      </w:r>
+      <w:proofErr w:type="spellStart"/>
+      <w:r>
+        <w:t>SLna</w:t>
+      </w:r>
+      <w:proofErr w:type="spellEnd"/>
+      <w:r>
+        <w:t>++;</w:t>
+      </w:r>
+      <w:r>
+        <w:tab/>
+      </w:r>
+    </w:p>
+    <w:p>
+      <w:r>
+        <w:tab/>
+      </w:r>
+      <w:r>
+        <w:tab/>
+      </w:r>
+      <w:r>
+        <w:tab/>
+      </w:r>
+      <w:r>
+        <w:tab/>
+      </w:r>
+      <w:r>
+        <w:tab/>
+      </w:r>
+      <w:proofErr w:type="spellStart"/>
+      <w:r>
+        <w:t>SLphim</w:t>
+      </w:r>
+      <w:proofErr w:type="spellEnd"/>
+      <w:r>
+        <w:t>++;</w:t>
+      </w:r>
+      <w:r>
+        <w:tab/>
+      </w:r>
+    </w:p>
+    <w:p>
+      <w:r>
+        <w:tab/>
+      </w:r>
       <w:r>
         <w:tab/>
       </w:r>
@@ -9937,40 +10091,60 @@
       </w:r>
       <w:proofErr w:type="gramStart"/>
       <w:r>
-        <w:t>case</w:t>
+        <w:t>break</w:t>
       </w:r>
       <w:proofErr w:type="gramEnd"/>
       <w:r>
-        <w:t xml:space="preserve"> 'U':{</w:t>
-      </w:r>
-    </w:p>
-    <w:p>
-      <w:r>
-        <w:tab/>
-      </w:r>
-      <w:r>
-        <w:tab/>
-      </w:r>
-      <w:r>
-        <w:tab/>
-      </w:r>
-      <w:r>
-        <w:tab/>
-      </w:r>
-      <w:r>
-        <w:tab/>
-      </w:r>
-      <w:proofErr w:type="spellStart"/>
-      <w:r>
-        <w:t>SLna</w:t>
+        <w:t>;</w:t>
+      </w:r>
+    </w:p>
+    <w:p>
+      <w:r>
+        <w:tab/>
+      </w:r>
+      <w:r>
+        <w:tab/>
+      </w:r>
+      <w:r>
+        <w:tab/>
+      </w:r>
+      <w:r>
+        <w:tab/>
+      </w:r>
+      <w:proofErr w:type="gramStart"/>
+      <w:r>
+        <w:t>default:</w:t>
+      </w:r>
+      <w:proofErr w:type="gramEnd"/>
+      <w:r>
+        <w:t>{</w:t>
+      </w:r>
+    </w:p>
+    <w:p>
+      <w:r>
+        <w:lastRenderedPageBreak/>
+        <w:tab/>
+      </w:r>
+      <w:r>
+        <w:tab/>
+      </w:r>
+      <w:r>
+        <w:tab/>
+      </w:r>
+      <w:r>
+        <w:tab/>
+      </w:r>
+      <w:r>
+        <w:tab/>
+      </w:r>
+      <w:proofErr w:type="spellStart"/>
+      <w:r>
+        <w:t>SLpa</w:t>
       </w:r>
       <w:proofErr w:type="spellEnd"/>
       <w:r>
         <w:t>++;</w:t>
       </w:r>
-      <w:r>
-        <w:tab/>
-      </w:r>
     </w:p>
     <w:p>
       <w:r>
@@ -10037,35 +10211,74 @@
       </w:r>
       <w:r>
         <w:tab/>
+        <w:t xml:space="preserve">} </w:t>
+      </w:r>
+    </w:p>
+    <w:p>
+      <w:r>
+        <w:tab/>
+      </w:r>
+      <w:r>
+        <w:tab/>
+      </w:r>
+      <w:r>
+        <w:tab/>
+      </w:r>
+      <w:r>
+        <w:tab/>
+        <w:t>}</w:t>
+      </w:r>
+    </w:p>
+    <w:p>
+      <w:r>
+        <w:tab/>
+      </w:r>
+      <w:r>
+        <w:tab/>
+      </w:r>
+      <w:r>
+        <w:tab/>
+        <w:t>}</w:t>
+      </w:r>
+    </w:p>
+    <w:p>
+      <w:r>
+        <w:tab/>
+      </w:r>
+      <w:r>
+        <w:tab/>
+        <w:t>}</w:t>
+      </w:r>
+    </w:p>
+    <w:p>
+      <w:r>
+        <w:tab/>
+      </w:r>
+      <w:r>
+        <w:tab/>
       </w:r>
       <w:proofErr w:type="gramStart"/>
       <w:r>
-        <w:t>default:</w:t>
+        <w:t>else</w:t>
       </w:r>
       <w:proofErr w:type="gramEnd"/>
       <w:r>
-        <w:t>{</w:t>
-      </w:r>
-    </w:p>
-    <w:p>
-      <w:r>
-        <w:tab/>
-      </w:r>
-      <w:r>
-        <w:tab/>
-      </w:r>
-      <w:r>
-        <w:tab/>
-      </w:r>
-      <w:r>
-        <w:tab/>
-      </w:r>
-      <w:r>
-        <w:tab/>
-      </w:r>
-      <w:proofErr w:type="spellStart"/>
-      <w:r>
-        <w:t>SLpa</w:t>
+        <w:t xml:space="preserve"> if (c!=10){</w:t>
+      </w:r>
+    </w:p>
+    <w:p>
+      <w:r>
+        <w:tab/>
+      </w:r>
+      <w:r>
+        <w:tab/>
+      </w:r>
+      <w:r>
+        <w:tab/>
+      </w:r>
+      <w:proofErr w:type="spellStart"/>
+      <w:r>
+        <w:t>SLphim</w:t>
       </w:r>
       <w:proofErr w:type="spellEnd"/>
       <w:r>
@@ -10074,180 +10287,43 @@
     </w:p>
     <w:p>
       <w:r>
-        <w:lastRenderedPageBreak/>
-        <w:tab/>
-      </w:r>
-      <w:r>
-        <w:tab/>
-      </w:r>
-      <w:r>
-        <w:tab/>
-      </w:r>
-      <w:r>
-        <w:tab/>
-      </w:r>
-      <w:r>
-        <w:tab/>
-      </w:r>
-      <w:proofErr w:type="spellStart"/>
-      <w:r>
-        <w:t>SLphim</w:t>
-      </w:r>
-      <w:proofErr w:type="spellEnd"/>
-      <w:r>
-        <w:t>++;</w:t>
-      </w:r>
-      <w:r>
-        <w:tab/>
-      </w:r>
-    </w:p>
-    <w:p>
-      <w:r>
-        <w:tab/>
-      </w:r>
-      <w:r>
-        <w:tab/>
-      </w:r>
-      <w:r>
-        <w:tab/>
-      </w:r>
-      <w:r>
-        <w:tab/>
-      </w:r>
+        <w:tab/>
+      </w:r>
+      <w:r>
+        <w:tab/>
+        <w:t>}</w:t>
+      </w:r>
+    </w:p>
+    <w:p>
+      <w:r>
+        <w:tab/>
+        <w:t>}</w:t>
+      </w:r>
+    </w:p>
+    <w:p>
       <w:r>
         <w:tab/>
       </w:r>
       <w:proofErr w:type="gramStart"/>
       <w:r>
-        <w:t>break</w:t>
+        <w:t>while(</w:t>
       </w:r>
       <w:proofErr w:type="gramEnd"/>
       <w:r>
-        <w:t>;</w:t>
-      </w:r>
-    </w:p>
-    <w:p>
-      <w:r>
-        <w:tab/>
-      </w:r>
-      <w:r>
-        <w:tab/>
-      </w:r>
-      <w:r>
-        <w:tab/>
-      </w:r>
-      <w:r>
-        <w:tab/>
-        <w:t xml:space="preserve">} </w:t>
-      </w:r>
-    </w:p>
-    <w:p>
-      <w:r>
-        <w:tab/>
-      </w:r>
-      <w:r>
-        <w:tab/>
-      </w:r>
-      <w:r>
-        <w:tab/>
-      </w:r>
-      <w:r>
-        <w:tab/>
-        <w:t>}</w:t>
-      </w:r>
-    </w:p>
-    <w:p>
-      <w:r>
-        <w:tab/>
-      </w:r>
-      <w:r>
-        <w:tab/>
-      </w:r>
-      <w:r>
-        <w:tab/>
-        <w:t>}</w:t>
-      </w:r>
-    </w:p>
-    <w:p>
-      <w:r>
-        <w:tab/>
-      </w:r>
-      <w:r>
-        <w:tab/>
-        <w:t>}</w:t>
-      </w:r>
-    </w:p>
-    <w:p>
-      <w:r>
-        <w:tab/>
-      </w:r>
-      <w:r>
-        <w:tab/>
-      </w:r>
+        <w:t>c!='\n');</w:t>
+      </w:r>
+    </w:p>
+    <w:p>
+      <w:r>
+        <w:tab/>
+      </w:r>
+      <w:proofErr w:type="spellStart"/>
       <w:proofErr w:type="gramStart"/>
       <w:r>
-        <w:t>else{</w:t>
-      </w:r>
+        <w:t>printf</w:t>
+      </w:r>
+      <w:proofErr w:type="spellEnd"/>
       <w:proofErr w:type="gramEnd"/>
-    </w:p>
-    <w:p>
-      <w:r>
-        <w:tab/>
-      </w:r>
-      <w:r>
-        <w:tab/>
-      </w:r>
-      <w:r>
-        <w:tab/>
-      </w:r>
-      <w:proofErr w:type="spellStart"/>
-      <w:r>
-        <w:t>SLphim</w:t>
-      </w:r>
-      <w:proofErr w:type="spellEnd"/>
-      <w:r>
-        <w:t>++;</w:t>
-      </w:r>
-    </w:p>
-    <w:p>
-      <w:r>
-        <w:tab/>
-      </w:r>
-      <w:r>
-        <w:tab/>
-        <w:t>}</w:t>
-      </w:r>
-    </w:p>
-    <w:p>
-      <w:r>
-        <w:tab/>
-        <w:t>}</w:t>
-      </w:r>
-    </w:p>
-    <w:p>
-      <w:r>
-        <w:tab/>
-      </w:r>
-      <w:proofErr w:type="gramStart"/>
-      <w:r>
-        <w:t>while(</w:t>
-      </w:r>
-      <w:proofErr w:type="gramEnd"/>
-      <w:r>
-        <w:t>C!='\n');</w:t>
-      </w:r>
-    </w:p>
-    <w:p>
-      <w:r>
-        <w:tab/>
-      </w:r>
-      <w:proofErr w:type="spellStart"/>
-      <w:proofErr w:type="gramStart"/>
-      <w:r>
-        <w:t>printf</w:t>
-      </w:r>
-      <w:proofErr w:type="spellEnd"/>
-      <w:proofErr w:type="gramEnd"/>
       <w:r>
         <w:t xml:space="preserve"> ("So </w:t>
       </w:r>
@@ -10313,7 +10389,15 @@
       </w:r>
       <w:proofErr w:type="spellEnd"/>
       <w:r>
-        <w:t xml:space="preserve"> la: %d",SLna,SLpa,SLphim-1);</w:t>
+        <w:t xml:space="preserve"> la: %d",</w:t>
+      </w:r>
+      <w:proofErr w:type="spellStart"/>
+      <w:r>
+        <w:t>SLna,SLpa,SLphim</w:t>
+      </w:r>
+      <w:proofErr w:type="spellEnd"/>
+      <w:r>
+        <w:t>);</w:t>
       </w:r>
     </w:p>
     <w:p>
@@ -10322,17 +10406,15 @@
       </w:r>
       <w:bookmarkStart w:id="0" w:name="_GoBack"/>
       <w:bookmarkEnd w:id="0"/>
-    </w:p>
-    <w:p>
       <w:r>
         <w:rPr>
           <w:noProof/>
         </w:rPr>
         <w:drawing>
-          <wp:inline distT="0" distB="0" distL="0" distR="0" wp14:anchorId="04B310AD" wp14:editId="3CFBB91D">
+          <wp:inline distT="0" distB="0" distL="0" distR="0" wp14:anchorId="3D47DC01" wp14:editId="723D37BA">
             <wp:extent cx="5943600" cy="3343275"/>
             <wp:effectExtent l="0" t="0" r="0" b="9525"/>
-            <wp:docPr id="10" name="Picture 10"/>
+            <wp:docPr id="12" name="Picture 12"/>
             <wp:cNvGraphicFramePr>
               <a:graphicFrameLocks xmlns:a="http://schemas.openxmlformats.org/drawingml/2006/main" noChangeAspect="1"/>
             </wp:cNvGraphicFramePr>

</xml_diff>